<commit_message>
format u spezifizierung zielgruppe
</commit_message>
<xml_diff>
--- a/Aufgabe 01.docx
+++ b/Aufgabe 01.docx
@@ -50,7 +50,7 @@
     <w:p/>
     <w:p>
       <w:pPr>
-        <w:pStyle w:val="ListParagraph"/>
+        <w:pStyle w:val="Listenabsatz"/>
         <w:numPr>
           <w:ilvl w:val="0"/>
           <w:numId w:val="5"/>
@@ -70,14 +70,6 @@
     </w:p>
     <w:p>
       <w:pPr>
-        <w:rPr>
-          <w:b/>
-          <w:bCs/>
-        </w:rPr>
-      </w:pPr>
-    </w:p>
-    <w:p>
-      <w:pPr>
         <w:jc w:val="both"/>
       </w:pPr>
       <w:r>
@@ -97,7 +89,6 @@
         <w:t>Sonnengold Solutions ist ein Unternehmen, das auf maßgeschneiderte erneuerbare Energielösungen für große Unternehmen spezialisiert ist. Wir planen, entwickeln und implementieren Solarpanels und andere erneuerbare Energiequellen, um die Energiekosten zu senken, die Umweltauswirkungen zu reduzieren und nachhaltige Energielösungen für unsere Kunden anzubieten. Zusätzlich bieten wir Consulting-Services, um unsere Kunden bei der Optimierung ihrer Energieinfrastruktur und -strategie zu unterstützen.</w:t>
       </w:r>
     </w:p>
-    <w:p/>
     <w:p>
       <w:pPr>
         <w:ind w:left="-720" w:firstLine="720"/>
@@ -113,7 +104,6 @@
         <w:t>: Sonnengold Solutions GmbH</w:t>
       </w:r>
     </w:p>
-    <w:p/>
     <w:p>
       <w:r>
         <w:rPr>
@@ -128,7 +118,7 @@
     </w:p>
     <w:p>
       <w:pPr>
-        <w:pStyle w:val="ListParagraph"/>
+        <w:pStyle w:val="Listenabsatz"/>
         <w:numPr>
           <w:ilvl w:val="0"/>
           <w:numId w:val="1"/>
@@ -141,7 +131,19 @@
     </w:p>
     <w:p>
       <w:pPr>
-        <w:pStyle w:val="ListParagraph"/>
+        <w:pStyle w:val="Listenabsatz"/>
+        <w:numPr>
+          <w:ilvl w:val="1"/>
+          <w:numId w:val="1"/>
+        </w:numPr>
+      </w:pPr>
+      <w:r>
+        <w:t>Planung von Flächennutzung und Umwandlung</w:t>
+      </w:r>
+    </w:p>
+    <w:p>
+      <w:pPr>
+        <w:pStyle w:val="Listenabsatz"/>
         <w:numPr>
           <w:ilvl w:val="0"/>
           <w:numId w:val="1"/>
@@ -154,7 +156,7 @@
     </w:p>
     <w:p>
       <w:pPr>
-        <w:pStyle w:val="ListParagraph"/>
+        <w:pStyle w:val="Listenabsatz"/>
         <w:numPr>
           <w:ilvl w:val="0"/>
           <w:numId w:val="1"/>
@@ -167,7 +169,7 @@
     </w:p>
     <w:p>
       <w:pPr>
-        <w:pStyle w:val="ListParagraph"/>
+        <w:pStyle w:val="Listenabsatz"/>
         <w:numPr>
           <w:ilvl w:val="0"/>
           <w:numId w:val="1"/>
@@ -179,11 +181,6 @@
       </w:r>
     </w:p>
     <w:p>
-      <w:pPr>
-        <w:ind w:left="-720"/>
-      </w:pPr>
-    </w:p>
-    <w:p>
       <w:r>
         <w:rPr>
           <w:b/>
@@ -195,7 +192,6 @@
         <w:t>: Start mit 15 hochqualifizierten Mitarbeitern, darunter Ingenieure, Energieberater und Projektmanager.</w:t>
       </w:r>
     </w:p>
-    <w:p/>
     <w:p>
       <w:r>
         <w:rPr>
@@ -212,6 +208,21 @@
       </w:r>
       <w:r>
         <w:t>, Deutschland, mit Niederlassungen in Berlin und München.</w:t>
+      </w:r>
+    </w:p>
+    <w:p>
+      <w:pPr>
+        <w:rPr>
+          <w:b/>
+          <w:bCs/>
+        </w:rPr>
+      </w:pPr>
+      <w:r>
+        <w:rPr>
+          <w:b/>
+          <w:bCs/>
+        </w:rPr>
+        <w:br w:type="page"/>
       </w:r>
     </w:p>
     <w:p>
@@ -237,14 +248,6 @@
           <w:bCs/>
         </w:rPr>
       </w:pPr>
-    </w:p>
-    <w:p>
-      <w:pPr>
-        <w:rPr>
-          <w:b/>
-          <w:bCs/>
-        </w:rPr>
-      </w:pPr>
       <w:r>
         <w:rPr>
           <w:b/>
@@ -255,7 +258,7 @@
     </w:p>
     <w:p>
       <w:pPr>
-        <w:pStyle w:val="ListParagraph"/>
+        <w:pStyle w:val="Listenabsatz"/>
         <w:numPr>
           <w:ilvl w:val="0"/>
           <w:numId w:val="2"/>
@@ -274,7 +277,7 @@
     </w:p>
     <w:p>
       <w:pPr>
-        <w:pStyle w:val="ListParagraph"/>
+        <w:pStyle w:val="Listenabsatz"/>
         <w:numPr>
           <w:ilvl w:val="0"/>
           <w:numId w:val="2"/>
@@ -288,12 +291,15 @@
         <w:t>Branchen</w:t>
       </w:r>
       <w:r>
-        <w:t>: Chemie, Automobilherstellung, Lebensmittelverarbeitung.</w:t>
-      </w:r>
-    </w:p>
-    <w:p>
-      <w:pPr>
-        <w:pStyle w:val="ListParagraph"/>
+        <w:t>: Chemie, Automobilherstellung, Lebensmittelverarbeitung</w:t>
+      </w:r>
+      <w:r>
+        <w:t xml:space="preserve"> -&gt; alle mit großen Flächen und Dächern</w:t>
+      </w:r>
+    </w:p>
+    <w:p>
+      <w:pPr>
+        <w:pStyle w:val="Listenabsatz"/>
         <w:numPr>
           <w:ilvl w:val="0"/>
           <w:numId w:val="2"/>
@@ -312,7 +318,7 @@
     </w:p>
     <w:p>
       <w:pPr>
-        <w:pStyle w:val="ListParagraph"/>
+        <w:pStyle w:val="Listenabsatz"/>
         <w:numPr>
           <w:ilvl w:val="0"/>
           <w:numId w:val="2"/>
@@ -331,7 +337,7 @@
     </w:p>
     <w:p>
       <w:pPr>
-        <w:pStyle w:val="ListParagraph"/>
+        <w:pStyle w:val="Listenabsatz"/>
         <w:numPr>
           <w:ilvl w:val="0"/>
           <w:numId w:val="2"/>
@@ -348,7 +354,6 @@
         <w:t>: Vorstandsmitglieder, Leiter der Nachhaltigkeitsabteilung, Energie- und Umweltmanager.</w:t>
       </w:r>
     </w:p>
-    <w:p/>
     <w:p>
       <w:pPr>
         <w:rPr>
@@ -366,7 +371,7 @@
     </w:p>
     <w:p>
       <w:pPr>
-        <w:pStyle w:val="ListParagraph"/>
+        <w:pStyle w:val="Listenabsatz"/>
         <w:numPr>
           <w:ilvl w:val="0"/>
           <w:numId w:val="3"/>
@@ -385,7 +390,7 @@
     </w:p>
     <w:p>
       <w:pPr>
-        <w:pStyle w:val="ListParagraph"/>
+        <w:pStyle w:val="Listenabsatz"/>
         <w:numPr>
           <w:ilvl w:val="0"/>
           <w:numId w:val="3"/>
@@ -404,7 +409,19 @@
     </w:p>
     <w:p>
       <w:pPr>
-        <w:pStyle w:val="ListParagraph"/>
+        <w:pStyle w:val="Listenabsatz"/>
+        <w:numPr>
+          <w:ilvl w:val="1"/>
+          <w:numId w:val="3"/>
+        </w:numPr>
+      </w:pPr>
+      <w:r>
+        <w:t>Besonders vorteilhaft da große Dächer vorhanden sind, die unbenutzt sind</w:t>
+      </w:r>
+    </w:p>
+    <w:p>
+      <w:pPr>
+        <w:pStyle w:val="Listenabsatz"/>
         <w:numPr>
           <w:ilvl w:val="0"/>
           <w:numId w:val="3"/>
@@ -423,7 +440,7 @@
     </w:p>
     <w:p>
       <w:pPr>
-        <w:pStyle w:val="ListParagraph"/>
+        <w:pStyle w:val="Listenabsatz"/>
         <w:numPr>
           <w:ilvl w:val="0"/>
           <w:numId w:val="3"/>
@@ -442,7 +459,7 @@
     </w:p>
     <w:p>
       <w:pPr>
-        <w:pStyle w:val="ListParagraph"/>
+        <w:pStyle w:val="Listenabsatz"/>
         <w:numPr>
           <w:ilvl w:val="0"/>
           <w:numId w:val="3"/>
@@ -459,7 +476,6 @@
         <w:t>: Logistikleiter, Nachhaltigkeitsbeauftragte, Geschäftsführer.</w:t>
       </w:r>
     </w:p>
-    <w:p/>
     <w:p>
       <w:pPr>
         <w:rPr>
@@ -477,7 +493,7 @@
     </w:p>
     <w:p>
       <w:pPr>
-        <w:pStyle w:val="ListParagraph"/>
+        <w:pStyle w:val="Listenabsatz"/>
         <w:numPr>
           <w:ilvl w:val="0"/>
           <w:numId w:val="4"/>
@@ -491,12 +507,12 @@
         <w:t>Marktstufe</w:t>
       </w:r>
       <w:r>
-        <w:t>: Gewerbetreibende, öffentliche Institutionen</w:t>
-      </w:r>
-    </w:p>
-    <w:p>
-      <w:pPr>
-        <w:pStyle w:val="ListParagraph"/>
+        <w:t>: öffentliche Institutionen</w:t>
+      </w:r>
+    </w:p>
+    <w:p>
+      <w:pPr>
+        <w:pStyle w:val="Listenabsatz"/>
         <w:numPr>
           <w:ilvl w:val="0"/>
           <w:numId w:val="4"/>
@@ -510,12 +526,18 @@
         <w:t>Branchen</w:t>
       </w:r>
       <w:r>
-        <w:t>: Kommunalverwaltungen, Schulen, Krankenhäuser.</w:t>
-      </w:r>
-    </w:p>
-    <w:p>
-      <w:pPr>
-        <w:pStyle w:val="ListParagraph"/>
+        <w:t>: Kommunal</w:t>
+      </w:r>
+      <w:r>
+        <w:t>- &amp; Stadtverwaltung</w:t>
+      </w:r>
+      <w:r>
+        <w:t>, Schulen, Krankenhäuser.</w:t>
+      </w:r>
+    </w:p>
+    <w:p>
+      <w:pPr>
+        <w:pStyle w:val="Listenabsatz"/>
         <w:numPr>
           <w:ilvl w:val="0"/>
           <w:numId w:val="4"/>
@@ -529,12 +551,18 @@
         <w:t>Regionen</w:t>
       </w:r>
       <w:r>
-        <w:t>: Deutschlandweit, mit besonderem Fokus auf Städten und Gemeinden.</w:t>
-      </w:r>
-    </w:p>
-    <w:p>
-      <w:pPr>
-        <w:pStyle w:val="ListParagraph"/>
+        <w:t>: Deutschlandweit, mit besonderem Fokus auf Städten und Gemeinden</w:t>
+      </w:r>
+      <w:r>
+        <w:t>, spätere Ausbreitung nach Europa</w:t>
+      </w:r>
+      <w:r>
+        <w:t>.</w:t>
+      </w:r>
+    </w:p>
+    <w:p>
+      <w:pPr>
+        <w:pStyle w:val="Listenabsatz"/>
         <w:numPr>
           <w:ilvl w:val="0"/>
           <w:numId w:val="4"/>
@@ -553,7 +581,7 @@
     </w:p>
     <w:p>
       <w:pPr>
-        <w:pStyle w:val="ListParagraph"/>
+        <w:pStyle w:val="Listenabsatz"/>
         <w:numPr>
           <w:ilvl w:val="0"/>
           <w:numId w:val="4"/>
@@ -570,7 +598,6 @@
         <w:t>: Bürgermeister, Stadtplaner, Energiekoordinatoren.</w:t>
       </w:r>
     </w:p>
-    <w:p/>
     <w:p>
       <w:r>
         <w:t>Unser Ansatz wird darin bestehen, maßgeschneiderte Angebote und Beratungsdienstleistungen für jede dieser Zielgruppen zu entwickeln, um ihren spezifischen Anforderungen gerecht zu werden und ihnen zu helfen, ihren Übergang zu erneuerbaren Energielösungen erfolgreich umzusetzen.</w:t>
@@ -830,7 +857,7 @@
         <w:rFonts w:ascii="Symbol" w:hAnsi="Symbol" w:hint="default"/>
       </w:rPr>
     </w:lvl>
-    <w:lvl w:ilvl="1" w:tplc="20000003" w:tentative="1">
+    <w:lvl w:ilvl="1" w:tplc="20000003">
       <w:start w:val="1"/>
       <w:numFmt w:val="bullet"/>
       <w:lvlText w:val="o"/>
@@ -1032,7 +1059,7 @@
         <w:rFonts w:ascii="Symbol" w:hAnsi="Symbol" w:hint="default"/>
       </w:rPr>
     </w:lvl>
-    <w:lvl w:ilvl="1" w:tplc="20000003" w:tentative="1">
+    <w:lvl w:ilvl="1" w:tplc="20000003">
       <w:start w:val="1"/>
       <w:numFmt w:val="bullet"/>
       <w:lvlText w:val="o"/>
@@ -1155,7 +1182,7 @@
         <w:rFonts w:asciiTheme="minorHAnsi" w:eastAsiaTheme="minorHAnsi" w:hAnsiTheme="minorHAnsi" w:cstheme="minorBidi"/>
         <w:sz w:val="22"/>
         <w:szCs w:val="22"/>
-        <w:lang w:val="en-DE" w:eastAsia="en-US" w:bidi="ar-SA"/>
+        <w:lang w:eastAsia="en-US" w:bidi="ar-SA"/>
       </w:rPr>
     </w:rPrDefault>
     <w:pPrDefault>
@@ -1542,20 +1569,20 @@
     <w:lsdException w:name="Unresolved Mention" w:semiHidden="1" w:unhideWhenUsed="1"/>
     <w:lsdException w:name="Smart Link" w:semiHidden="1" w:unhideWhenUsed="1"/>
   </w:latentStyles>
-  <w:style w:type="paragraph" w:default="1" w:styleId="Normal">
+  <w:style w:type="paragraph" w:default="1" w:styleId="Standard">
     <w:name w:val="Normal"/>
     <w:qFormat/>
     <w:rPr>
       <w:lang w:val="de-DE"/>
     </w:rPr>
   </w:style>
-  <w:style w:type="character" w:default="1" w:styleId="DefaultParagraphFont">
+  <w:style w:type="character" w:default="1" w:styleId="Absatz-Standardschriftart">
     <w:name w:val="Default Paragraph Font"/>
     <w:uiPriority w:val="1"/>
     <w:semiHidden/>
     <w:unhideWhenUsed/>
   </w:style>
-  <w:style w:type="table" w:default="1" w:styleId="TableNormal">
+  <w:style w:type="table" w:default="1" w:styleId="NormaleTabelle">
     <w:name w:val="Normal Table"/>
     <w:uiPriority w:val="99"/>
     <w:semiHidden/>
@@ -1570,15 +1597,15 @@
       </w:tblCellMar>
     </w:tblPr>
   </w:style>
-  <w:style w:type="numbering" w:default="1" w:styleId="NoList">
+  <w:style w:type="numbering" w:default="1" w:styleId="KeineListe">
     <w:name w:val="No List"/>
     <w:uiPriority w:val="99"/>
     <w:semiHidden/>
     <w:unhideWhenUsed/>
   </w:style>
-  <w:style w:type="paragraph" w:styleId="ListParagraph">
+  <w:style w:type="paragraph" w:styleId="Listenabsatz">
     <w:name w:val="List Paragraph"/>
-    <w:basedOn w:val="Normal"/>
+    <w:basedOn w:val="Standard"/>
     <w:uiPriority w:val="34"/>
     <w:qFormat/>
     <w:rsid w:val="008B783F"/>

</xml_diff>